<commit_message>
0.9.9: added APIs for Psychiatry profile picture management
</commit_message>
<xml_diff>
--- a/documentations/psy_profile_documentation.docx
+++ b/documentations/psy_profile_documentation.docx
@@ -24,6 +24,72 @@
     </w:p>
     <w:p>
       <w:pPr>
+        <w:rPr>
+          <w:b/>
+          <w:bCs/>
+          <w:sz w:val="32"/>
+          <w:szCs w:val="36"/>
+        </w:rPr>
+      </w:pPr>
+      <w:r>
+        <w:rPr>
+          <w:b/>
+          <w:bCs/>
+          <w:sz w:val="32"/>
+          <w:szCs w:val="36"/>
+        </w:rPr>
+        <w:drawing>
+          <wp:inline distT="0" distB="0" distL="0" distR="0" wp14:anchorId="4A8A7D14" wp14:editId="7E35FB9B">
+            <wp:extent cx="6645910" cy="3972560"/>
+            <wp:effectExtent l="0" t="0" r="2540" b="8890"/>
+            <wp:docPr id="477242398" name="그림 1" descr="텍스트, 스크린샷, 소프트웨어, 멀티미디어 소프트웨어이(가) 표시된 사진&#10;&#10;자동 생성된 설명"/>
+            <wp:cNvGraphicFramePr>
+              <a:graphicFrameLocks xmlns:a="http://schemas.openxmlformats.org/drawingml/2006/main" noChangeAspect="1"/>
+            </wp:cNvGraphicFramePr>
+            <a:graphic xmlns:a="http://schemas.openxmlformats.org/drawingml/2006/main">
+              <a:graphicData uri="http://schemas.openxmlformats.org/drawingml/2006/picture">
+                <pic:pic xmlns:pic="http://schemas.openxmlformats.org/drawingml/2006/picture">
+                  <pic:nvPicPr>
+                    <pic:cNvPr id="477242398" name="그림 1" descr="텍스트, 스크린샷, 소프트웨어, 멀티미디어 소프트웨어이(가) 표시된 사진&#10;&#10;자동 생성된 설명"/>
+                    <pic:cNvPicPr/>
+                  </pic:nvPicPr>
+                  <pic:blipFill>
+                    <a:blip r:embed="rId5"/>
+                    <a:stretch>
+                      <a:fillRect/>
+                    </a:stretch>
+                  </pic:blipFill>
+                  <pic:spPr>
+                    <a:xfrm>
+                      <a:off x="0" y="0"/>
+                      <a:ext cx="6645910" cy="3972560"/>
+                    </a:xfrm>
+                    <a:prstGeom prst="rect">
+                      <a:avLst/>
+                    </a:prstGeom>
+                  </pic:spPr>
+                </pic:pic>
+              </a:graphicData>
+            </a:graphic>
+          </wp:inline>
+        </w:drawing>
+      </w:r>
+    </w:p>
+    <w:p>
+      <w:pPr>
+        <w:rPr>
+          <w:rFonts w:hint="eastAsia"/>
+        </w:rPr>
+      </w:pPr>
+      <w:r>
+        <w:rPr>
+          <w:rFonts w:hint="eastAsia"/>
+        </w:rPr>
+        <w:t>모든 API는 위와 같이 Postman으로 정상 작동을 확인했으니, 문제가 있다면 API 호출 방식을 다시 눈여겨 볼 것.</w:t>
+      </w:r>
+    </w:p>
+    <w:p>
+      <w:pPr>
         <w:pStyle w:val="a6"/>
         <w:numPr>
           <w:ilvl w:val="0"/>
@@ -254,9 +320,6 @@
           <w:ilvl w:val="1"/>
           <w:numId w:val="1"/>
         </w:numPr>
-        <w:rPr>
-          <w:rFonts w:hint="eastAsia"/>
-        </w:rPr>
       </w:pPr>
       <w:r>
         <w:rPr>
@@ -268,6 +331,10 @@
         <w:br/>
       </w:r>
       <w:r>
+        <w:rPr>
+          <w:noProof/>
+        </w:rPr>
+        <w:lastRenderedPageBreak/>
         <w:drawing>
           <wp:inline distT="0" distB="0" distL="0" distR="0" wp14:anchorId="255CEB73" wp14:editId="2E08C113">
             <wp:extent cx="1705213" cy="838317"/>
@@ -284,7 +351,7 @@
                     <pic:cNvPicPr/>
                   </pic:nvPicPr>
                   <pic:blipFill>
-                    <a:blip r:embed="rId5"/>
+                    <a:blip r:embed="rId6"/>
                     <a:stretch>
                       <a:fillRect/>
                     </a:stretch>
@@ -309,6 +376,467 @@
           <w:rFonts w:hint="eastAsia"/>
         </w:rPr>
         <w:t>와 같은 객체가 스키마 내부에 존재하고, 이 객체는 의사 프로필 사진의 URL을 담고 있다.</w:t>
+      </w:r>
+    </w:p>
+    <w:p>
+      <w:pPr>
+        <w:pStyle w:val="a6"/>
+        <w:numPr>
+          <w:ilvl w:val="0"/>
+          <w:numId w:val="1"/>
+        </w:numPr>
+      </w:pPr>
+      <w:r>
+        <w:rPr>
+          <w:rFonts w:hint="eastAsia"/>
+        </w:rPr>
+        <w:t>병원 프로필 사진 추가</w:t>
+      </w:r>
+    </w:p>
+    <w:p>
+      <w:pPr>
+        <w:pStyle w:val="a6"/>
+        <w:numPr>
+          <w:ilvl w:val="1"/>
+          <w:numId w:val="1"/>
+        </w:numPr>
+      </w:pPr>
+      <w:r>
+        <w:rPr>
+          <w:rFonts w:hint="eastAsia"/>
+        </w:rPr>
+        <w:t>/mapp/doctor/psyProfile/upload/:psyId</w:t>
+      </w:r>
+    </w:p>
+    <w:p>
+      <w:pPr>
+        <w:pStyle w:val="a6"/>
+        <w:numPr>
+          <w:ilvl w:val="2"/>
+          <w:numId w:val="1"/>
+        </w:numPr>
+      </w:pPr>
+      <w:r>
+        <w:rPr>
+          <w:rFonts w:hint="eastAsia"/>
+        </w:rPr>
+        <w:t>병원의 프로필 사진을 업로드 할 때 사용되는 API이다.</w:t>
+      </w:r>
+    </w:p>
+    <w:p>
+      <w:pPr>
+        <w:pStyle w:val="a6"/>
+        <w:numPr>
+          <w:ilvl w:val="2"/>
+          <w:numId w:val="1"/>
+        </w:numPr>
+      </w:pPr>
+      <w:r>
+        <w:rPr>
+          <w:rFonts w:hint="eastAsia"/>
+        </w:rPr>
+        <w:t xml:space="preserve">요청 인자: </w:t>
+      </w:r>
+      <w:r>
+        <w:br/>
+      </w:r>
+      <w:r>
+        <w:rPr>
+          <w:rFonts w:hint="eastAsia"/>
+        </w:rPr>
+        <w:t>psyId 자리에 병원의 ID값을 제공 해 주면 된다.</w:t>
+      </w:r>
+      <w:r>
+        <w:br/>
+        <w:t>‘</w:t>
+      </w:r>
+      <w:r>
+        <w:rPr>
+          <w:rFonts w:hint="eastAsia"/>
+        </w:rPr>
+        <w:t>files</w:t>
+      </w:r>
+      <w:r>
+        <w:t>’</w:t>
+      </w:r>
+      <w:r>
+        <w:rPr>
+          <w:rFonts w:hint="eastAsia"/>
+        </w:rPr>
+        <w:t>라는 키 값으로 멀티파트 형식으로 이미지들을 업로드 하면 된다.</w:t>
+      </w:r>
+      <w:r>
+        <w:br/>
+      </w:r>
+      <w:r>
+        <w:rPr>
+          <w:rFonts w:hint="eastAsia"/>
+        </w:rPr>
+        <w:t xml:space="preserve">멀티파트가 무엇인지 잘 모르겠다면 구글에 </w:t>
+      </w:r>
+      <w:r>
+        <w:t>‘</w:t>
+      </w:r>
+      <w:r>
+        <w:rPr>
+          <w:rFonts w:hint="eastAsia"/>
+        </w:rPr>
+        <w:t>multer</w:t>
+      </w:r>
+      <w:r>
+        <w:t>’</w:t>
+      </w:r>
+      <w:r>
+        <w:rPr>
+          <w:rFonts w:hint="eastAsia"/>
+        </w:rPr>
+        <w:t xml:space="preserve"> 검색 바란다.</w:t>
+      </w:r>
+    </w:p>
+    <w:p>
+      <w:pPr>
+        <w:pStyle w:val="a6"/>
+        <w:numPr>
+          <w:ilvl w:val="2"/>
+          <w:numId w:val="1"/>
+        </w:numPr>
+      </w:pPr>
+      <w:r>
+        <w:rPr>
+          <w:rFonts w:hint="eastAsia"/>
+        </w:rPr>
+        <w:t>개수 제한: 한 번에 10개 제함</w:t>
+      </w:r>
+    </w:p>
+    <w:p>
+      <w:pPr>
+        <w:pStyle w:val="a6"/>
+        <w:numPr>
+          <w:ilvl w:val="2"/>
+          <w:numId w:val="1"/>
+        </w:numPr>
+      </w:pPr>
+      <w:r>
+        <w:rPr>
+          <w:rFonts w:hint="eastAsia"/>
+        </w:rPr>
+        <w:t>크기 제한: 한 이미지당 1024 * 1024, 5MB</w:t>
+      </w:r>
+    </w:p>
+    <w:p>
+      <w:pPr>
+        <w:pStyle w:val="a6"/>
+        <w:numPr>
+          <w:ilvl w:val="2"/>
+          <w:numId w:val="1"/>
+        </w:numPr>
+      </w:pPr>
+      <w:r>
+        <w:rPr>
+          <w:rFonts w:hint="eastAsia"/>
+        </w:rPr>
+        <w:t xml:space="preserve">반환 인자: 정상 응답(200)시 </w:t>
+      </w:r>
+      <w:r>
+        <w:t>psyProfileImageUploaded</w:t>
+      </w:r>
+      <w:r>
+        <w:rPr>
+          <w:rFonts w:hint="eastAsia"/>
+        </w:rPr>
+        <w:t xml:space="preserve"> context를 반환, 실질적인 반환값 없음.</w:t>
+      </w:r>
+    </w:p>
+    <w:p>
+      <w:pPr>
+        <w:pStyle w:val="a6"/>
+        <w:numPr>
+          <w:ilvl w:val="2"/>
+          <w:numId w:val="1"/>
+        </w:numPr>
+      </w:pPr>
+      <w:r>
+        <w:rPr>
+          <w:rFonts w:hint="eastAsia"/>
+        </w:rPr>
+        <w:t>오류 코드</w:t>
+      </w:r>
+    </w:p>
+    <w:p>
+      <w:pPr>
+        <w:pStyle w:val="a6"/>
+        <w:numPr>
+          <w:ilvl w:val="3"/>
+          <w:numId w:val="1"/>
+        </w:numPr>
+      </w:pPr>
+      <w:r>
+        <w:rPr>
+          <w:rFonts w:hint="eastAsia"/>
+        </w:rPr>
+        <w:t>401: 그러한 ID값을 가진 병원이 없음</w:t>
+      </w:r>
+    </w:p>
+    <w:p>
+      <w:pPr>
+        <w:pStyle w:val="a6"/>
+        <w:numPr>
+          <w:ilvl w:val="3"/>
+          <w:numId w:val="1"/>
+        </w:numPr>
+      </w:pPr>
+      <w:r>
+        <w:rPr>
+          <w:rFonts w:hint="eastAsia"/>
+        </w:rPr>
+        <w:t>402: 로그인한 의사 본인이 속한 병원이 아님.</w:t>
+      </w:r>
+    </w:p>
+    <w:p>
+      <w:pPr>
+        <w:pStyle w:val="a6"/>
+        <w:numPr>
+          <w:ilvl w:val="3"/>
+          <w:numId w:val="1"/>
+        </w:numPr>
+      </w:pPr>
+      <w:r>
+        <w:rPr>
+          <w:rFonts w:hint="eastAsia"/>
+        </w:rPr>
+        <w:t>403: 서버 내부 알고리즘 오류</w:t>
+      </w:r>
+    </w:p>
+    <w:p>
+      <w:pPr>
+        <w:pStyle w:val="a6"/>
+        <w:numPr>
+          <w:ilvl w:val="1"/>
+          <w:numId w:val="1"/>
+        </w:numPr>
+      </w:pPr>
+      <w:r>
+        <w:rPr>
+          <w:rFonts w:hint="eastAsia"/>
+        </w:rPr>
+        <w:t>/mapp/doctor/psyProfile/delete/:imgName</w:t>
+      </w:r>
+    </w:p>
+    <w:p>
+      <w:pPr>
+        <w:pStyle w:val="a6"/>
+        <w:numPr>
+          <w:ilvl w:val="2"/>
+          <w:numId w:val="1"/>
+        </w:numPr>
+      </w:pPr>
+      <w:r>
+        <w:rPr>
+          <w:rFonts w:hint="eastAsia"/>
+        </w:rPr>
+        <w:t>병원의 프로필 사진을 삭제 할 때 사용되는 API이다.</w:t>
+      </w:r>
+    </w:p>
+    <w:p>
+      <w:pPr>
+        <w:pStyle w:val="a6"/>
+        <w:numPr>
+          <w:ilvl w:val="2"/>
+          <w:numId w:val="1"/>
+        </w:numPr>
+      </w:pPr>
+      <w:r>
+        <w:rPr>
+          <w:rFonts w:hint="eastAsia"/>
+        </w:rPr>
+        <w:t>요청 인자:</w:t>
+      </w:r>
+      <w:r>
+        <w:br/>
+      </w:r>
+      <w:r>
+        <w:rPr>
+          <w:rFonts w:hint="eastAsia"/>
+        </w:rPr>
+        <w:t>imgName 자리에 이미지의 이름을 제공 해 주면 된다.</w:t>
+      </w:r>
+      <w:r>
+        <w:br/>
+      </w:r>
+      <w:r>
+        <w:rPr>
+          <w:rFonts w:hint="eastAsia"/>
+        </w:rPr>
+        <w:t xml:space="preserve">가령, 파일 이름이 </w:t>
+      </w:r>
+      <w:r>
+        <w:t>1738561949134_679c6b7da8ce9ac7eb22cf51_0.png</w:t>
+      </w:r>
+      <w:r>
+        <w:rPr>
+          <w:rFonts w:hint="eastAsia"/>
+        </w:rPr>
+        <w:t xml:space="preserve"> 라면, 이 스트링 전체를 imgName 자리에 주면 된다.</w:t>
+      </w:r>
+      <w:r>
+        <w:br/>
+      </w:r>
+      <w:r>
+        <w:rPr>
+          <w:rFonts w:hint="eastAsia"/>
+        </w:rPr>
+        <w:t>또한, body에 psyId라는 키 값으로 병원의 _id 값을 전송 해 줘야 한다.</w:t>
+      </w:r>
+    </w:p>
+    <w:p>
+      <w:pPr>
+        <w:pStyle w:val="a6"/>
+        <w:numPr>
+          <w:ilvl w:val="2"/>
+          <w:numId w:val="1"/>
+        </w:numPr>
+      </w:pPr>
+      <w:r>
+        <w:rPr>
+          <w:rFonts w:hint="eastAsia"/>
+        </w:rPr>
+        <w:t xml:space="preserve">반환 인자: 정상 응답(200)시 </w:t>
+      </w:r>
+      <w:r>
+        <w:t>psyProfileImageDeleted</w:t>
+      </w:r>
+      <w:r>
+        <w:rPr>
+          <w:rFonts w:hint="eastAsia"/>
+        </w:rPr>
+        <w:t xml:space="preserve"> context를 반환, 실질적인 반환값 없음</w:t>
+      </w:r>
+    </w:p>
+    <w:p>
+      <w:pPr>
+        <w:pStyle w:val="a6"/>
+        <w:numPr>
+          <w:ilvl w:val="2"/>
+          <w:numId w:val="1"/>
+        </w:numPr>
+      </w:pPr>
+      <w:r>
+        <w:rPr>
+          <w:rFonts w:hint="eastAsia"/>
+        </w:rPr>
+        <w:t>오류 코드</w:t>
+      </w:r>
+    </w:p>
+    <w:p>
+      <w:pPr>
+        <w:pStyle w:val="a6"/>
+        <w:numPr>
+          <w:ilvl w:val="3"/>
+          <w:numId w:val="1"/>
+        </w:numPr>
+      </w:pPr>
+      <w:r>
+        <w:rPr>
+          <w:rFonts w:hint="eastAsia"/>
+        </w:rPr>
+        <w:t>401: 본인의 병원이 아니거나 그러한 병원이 없음</w:t>
+      </w:r>
+    </w:p>
+    <w:p>
+      <w:pPr>
+        <w:pStyle w:val="a6"/>
+        <w:numPr>
+          <w:ilvl w:val="3"/>
+          <w:numId w:val="1"/>
+        </w:numPr>
+      </w:pPr>
+      <w:r>
+        <w:rPr>
+          <w:rFonts w:hint="eastAsia"/>
+        </w:rPr>
+        <w:t>403: 서버 내부 알고리즘 오류</w:t>
+      </w:r>
+    </w:p>
+    <w:p>
+      <w:pPr>
+        <w:pStyle w:val="a6"/>
+        <w:numPr>
+          <w:ilvl w:val="0"/>
+          <w:numId w:val="1"/>
+        </w:numPr>
+      </w:pPr>
+      <w:r>
+        <w:rPr>
+          <w:rFonts w:hint="eastAsia"/>
+        </w:rPr>
+        <w:t>병원 프로필 사진 확인</w:t>
+      </w:r>
+    </w:p>
+    <w:p>
+      <w:pPr>
+        <w:pStyle w:val="a6"/>
+        <w:numPr>
+          <w:ilvl w:val="1"/>
+          <w:numId w:val="1"/>
+        </w:numPr>
+        <w:rPr>
+          <w:rFonts w:hint="eastAsia"/>
+        </w:rPr>
+      </w:pPr>
+      <w:r>
+        <w:rPr>
+          <w:rFonts w:hint="eastAsia"/>
+        </w:rPr>
+        <w:t>Psychiatry 스키마</w:t>
+      </w:r>
+      <w:r>
+        <w:tab/>
+      </w:r>
+      <w:r>
+        <w:br/>
+      </w:r>
+      <w:r>
+        <w:drawing>
+          <wp:inline distT="0" distB="0" distL="0" distR="0" wp14:anchorId="54B0CBBC" wp14:editId="0A661790">
+            <wp:extent cx="1762371" cy="600159"/>
+            <wp:effectExtent l="0" t="0" r="0" b="9525"/>
+            <wp:docPr id="1619164112" name="그림 1" descr="텍스트, 폰트, 스크린샷, 라인이(가) 표시된 사진&#10;&#10;자동 생성된 설명"/>
+            <wp:cNvGraphicFramePr>
+              <a:graphicFrameLocks xmlns:a="http://schemas.openxmlformats.org/drawingml/2006/main" noChangeAspect="1"/>
+            </wp:cNvGraphicFramePr>
+            <a:graphic xmlns:a="http://schemas.openxmlformats.org/drawingml/2006/main">
+              <a:graphicData uri="http://schemas.openxmlformats.org/drawingml/2006/picture">
+                <pic:pic xmlns:pic="http://schemas.openxmlformats.org/drawingml/2006/picture">
+                  <pic:nvPicPr>
+                    <pic:cNvPr id="1619164112" name="그림 1" descr="텍스트, 폰트, 스크린샷, 라인이(가) 표시된 사진&#10;&#10;자동 생성된 설명"/>
+                    <pic:cNvPicPr/>
+                  </pic:nvPicPr>
+                  <pic:blipFill>
+                    <a:blip r:embed="rId7"/>
+                    <a:stretch>
+                      <a:fillRect/>
+                    </a:stretch>
+                  </pic:blipFill>
+                  <pic:spPr>
+                    <a:xfrm>
+                      <a:off x="0" y="0"/>
+                      <a:ext cx="1762371" cy="600159"/>
+                    </a:xfrm>
+                    <a:prstGeom prst="rect">
+                      <a:avLst/>
+                    </a:prstGeom>
+                  </pic:spPr>
+                </pic:pic>
+              </a:graphicData>
+            </a:graphic>
+          </wp:inline>
+        </w:drawing>
+      </w:r>
+      <w:r>
+        <w:rPr>
+          <w:rFonts w:hint="eastAsia"/>
+        </w:rPr>
+        <w:t>와 같은 객체가 스키마 내부에 존재하고, 이 객체는 병원 프로필 사진의 URL을 담고 있다.</w:t>
       </w:r>
     </w:p>
     <w:sectPr>

</xml_diff>

<commit_message>
0.9.9: added APIs for Administration
</commit_message>
<xml_diff>
--- a/documentations/psy_profile_documentation.docx
+++ b/documentations/psy_profile_documentation.docx
@@ -35,6 +35,7 @@
         <w:rPr>
           <w:b/>
           <w:bCs/>
+          <w:noProof/>
           <w:sz w:val="32"/>
           <w:szCs w:val="36"/>
         </w:rPr>
@@ -76,11 +77,6 @@
       </w:r>
     </w:p>
     <w:p>
-      <w:pPr>
-        <w:rPr>
-          <w:rFonts w:hint="eastAsia"/>
-        </w:rPr>
-      </w:pPr>
       <w:r>
         <w:rPr>
           <w:rFonts w:hint="eastAsia"/>
@@ -779,9 +775,6 @@
           <w:ilvl w:val="1"/>
           <w:numId w:val="1"/>
         </w:numPr>
-        <w:rPr>
-          <w:rFonts w:hint="eastAsia"/>
-        </w:rPr>
       </w:pPr>
       <w:r>
         <w:rPr>
@@ -796,6 +789,9 @@
         <w:br/>
       </w:r>
       <w:r>
+        <w:rPr>
+          <w:noProof/>
+        </w:rPr>
         <w:drawing>
           <wp:inline distT="0" distB="0" distL="0" distR="0" wp14:anchorId="54B0CBBC" wp14:editId="0A661790">
             <wp:extent cx="1762371" cy="600159"/>
@@ -837,6 +833,70 @@
           <w:rFonts w:hint="eastAsia"/>
         </w:rPr>
         <w:t>와 같은 객체가 스키마 내부에 존재하고, 이 객체는 병원 프로필 사진의 URL을 담고 있다.</w:t>
+      </w:r>
+    </w:p>
+    <w:p>
+      <w:pPr>
+        <w:pStyle w:val="a6"/>
+        <w:numPr>
+          <w:ilvl w:val="0"/>
+          <w:numId w:val="1"/>
+        </w:numPr>
+      </w:pPr>
+      <w:r>
+        <w:rPr>
+          <w:rFonts w:hint="eastAsia"/>
+        </w:rPr>
+        <w:t>병원 등록 여부</w:t>
+      </w:r>
+    </w:p>
+    <w:p>
+      <w:pPr>
+        <w:pStyle w:val="a6"/>
+        <w:numPr>
+          <w:ilvl w:val="1"/>
+          <w:numId w:val="1"/>
+        </w:numPr>
+      </w:pPr>
+      <w:r>
+        <w:rPr>
+          <w:rFonts w:hint="eastAsia"/>
+        </w:rPr>
+        <w:t>근처 마음병원 찾기</w:t>
+      </w:r>
+    </w:p>
+    <w:p>
+      <w:pPr>
+        <w:pStyle w:val="a6"/>
+        <w:numPr>
+          <w:ilvl w:val="2"/>
+          <w:numId w:val="1"/>
+        </w:numPr>
+      </w:pPr>
+      <w:r>
+        <w:rPr>
+          <w:rFonts w:hint="eastAsia"/>
+        </w:rPr>
+        <w:lastRenderedPageBreak/>
+        <w:t>이제 근처 마음병원 찾기에서 반환되는 객체에는 isPremiumPsychiatry 속성 외에도 hasInfo라는 속성이 추가되었다.</w:t>
+      </w:r>
+      <w:r>
+        <w:br/>
+      </w:r>
+      <w:r>
+        <w:rPr>
+          <w:rFonts w:hint="eastAsia"/>
+        </w:rPr>
+        <w:t>프리미엄 병원이 아니라도 리뷰를 가질 수 있도록 하기 위한, 비즈니스 모델의 변경에서 온 변화이다.</w:t>
+      </w:r>
+      <w:r>
+        <w:br/>
+      </w:r>
+      <w:r>
+        <w:rPr>
+          <w:rFonts w:hint="eastAsia"/>
+        </w:rPr>
+        <w:t>hasInfo가 true면 상세정보 보기 메뉴를 활성화시키고, info/:pid API를 활용해서 상세 정보를 볼 수 있다.</w:t>
       </w:r>
     </w:p>
     <w:sectPr>
@@ -1553,6 +1613,7 @@
   <w:style w:type="character" w:default="1" w:styleId="a0">
     <w:name w:val="Default Paragraph Font"/>
     <w:uiPriority w:val="1"/>
+    <w:semiHidden/>
     <w:unhideWhenUsed/>
   </w:style>
   <w:style w:type="table" w:default="1" w:styleId="a1">

</xml_diff>

<commit_message>
0.9.9: added admin menu for psy registration, psy-premiumify, registering a doctor to psy
</commit_message>
<xml_diff>
--- a/documentations/psy_profile_documentation.docx
+++ b/documentations/psy_profile_documentation.docx
@@ -847,6 +847,338 @@
         <w:rPr>
           <w:rFonts w:hint="eastAsia"/>
         </w:rPr>
+        <w:t>병원 프로필 수정</w:t>
+      </w:r>
+    </w:p>
+    <w:p>
+      <w:pPr>
+        <w:pStyle w:val="a6"/>
+        <w:numPr>
+          <w:ilvl w:val="1"/>
+          <w:numId w:val="1"/>
+        </w:numPr>
+      </w:pPr>
+      <w:r>
+        <w:rPr>
+          <w:rFonts w:hint="eastAsia"/>
+        </w:rPr>
+        <w:t>/mapp/doctor/psyProfile/myPsyInfo</w:t>
+      </w:r>
+    </w:p>
+    <w:p>
+      <w:pPr>
+        <w:pStyle w:val="a6"/>
+        <w:numPr>
+          <w:ilvl w:val="2"/>
+          <w:numId w:val="1"/>
+        </w:numPr>
+      </w:pPr>
+      <w:r>
+        <w:rPr>
+          <w:rFonts w:hint="eastAsia"/>
+        </w:rPr>
+        <w:lastRenderedPageBreak/>
+        <w:t>GET</w:t>
+      </w:r>
+    </w:p>
+    <w:p>
+      <w:pPr>
+        <w:pStyle w:val="a6"/>
+        <w:numPr>
+          <w:ilvl w:val="2"/>
+          <w:numId w:val="1"/>
+        </w:numPr>
+      </w:pPr>
+      <w:r>
+        <w:rPr>
+          <w:rFonts w:hint="eastAsia"/>
+        </w:rPr>
+        <w:t>자신이 속한 병원의 프로필을 조회할 때 사용되는 API이다.</w:t>
+      </w:r>
+    </w:p>
+    <w:p>
+      <w:pPr>
+        <w:pStyle w:val="a6"/>
+        <w:numPr>
+          <w:ilvl w:val="2"/>
+          <w:numId w:val="1"/>
+        </w:numPr>
+      </w:pPr>
+      <w:r>
+        <w:rPr>
+          <w:rFonts w:hint="eastAsia"/>
+        </w:rPr>
+        <w:t>요청 인자: 없음(의사 프로필에 있는 myPsyID를 기반으로 조회)</w:t>
+      </w:r>
+    </w:p>
+    <w:p>
+      <w:pPr>
+        <w:pStyle w:val="a6"/>
+        <w:numPr>
+          <w:ilvl w:val="2"/>
+          <w:numId w:val="1"/>
+        </w:numPr>
+      </w:pPr>
+      <w:r>
+        <w:rPr>
+          <w:rFonts w:hint="eastAsia"/>
+        </w:rPr>
+        <w:t>반환 인자: 정상 응답(200)시 yourPsyInfo context와 함께 Psychiatry schema를 반환.</w:t>
+      </w:r>
+    </w:p>
+    <w:p>
+      <w:pPr>
+        <w:pStyle w:val="a6"/>
+        <w:numPr>
+          <w:ilvl w:val="2"/>
+          <w:numId w:val="1"/>
+        </w:numPr>
+      </w:pPr>
+      <w:r>
+        <w:rPr>
+          <w:rFonts w:hint="eastAsia"/>
+        </w:rPr>
+        <w:t>오류 코드</w:t>
+      </w:r>
+    </w:p>
+    <w:p>
+      <w:pPr>
+        <w:pStyle w:val="a6"/>
+        <w:numPr>
+          <w:ilvl w:val="3"/>
+          <w:numId w:val="1"/>
+        </w:numPr>
+      </w:pPr>
+      <w:r>
+        <w:rPr>
+          <w:rFonts w:hint="eastAsia"/>
+        </w:rPr>
+        <w:t>401: 그러한 병원이 없거나 의사 프로필에 병원이 등록되어 있지 않음</w:t>
+      </w:r>
+    </w:p>
+    <w:p>
+      <w:pPr>
+        <w:pStyle w:val="a6"/>
+        <w:numPr>
+          <w:ilvl w:val="3"/>
+          <w:numId w:val="1"/>
+        </w:numPr>
+        <w:rPr>
+          <w:rFonts w:hint="eastAsia"/>
+        </w:rPr>
+      </w:pPr>
+      <w:r>
+        <w:rPr>
+          <w:rFonts w:hint="eastAsia"/>
+        </w:rPr>
+        <w:t>403: 서버 내부 알고리즘 오류</w:t>
+      </w:r>
+    </w:p>
+    <w:p>
+      <w:pPr>
+        <w:pStyle w:val="a6"/>
+        <w:numPr>
+          <w:ilvl w:val="1"/>
+          <w:numId w:val="1"/>
+        </w:numPr>
+      </w:pPr>
+      <w:r>
+        <w:rPr>
+          <w:rFonts w:hint="eastAsia"/>
+        </w:rPr>
+        <w:t>/mapp/doctor/psyProfile/myPsyInfo</w:t>
+      </w:r>
+    </w:p>
+    <w:p>
+      <w:pPr>
+        <w:pStyle w:val="a6"/>
+        <w:numPr>
+          <w:ilvl w:val="2"/>
+          <w:numId w:val="1"/>
+        </w:numPr>
+      </w:pPr>
+      <w:r>
+        <w:rPr>
+          <w:rFonts w:hint="eastAsia"/>
+        </w:rPr>
+        <w:t>PATCH</w:t>
+      </w:r>
+    </w:p>
+    <w:p>
+      <w:pPr>
+        <w:pStyle w:val="a6"/>
+        <w:numPr>
+          <w:ilvl w:val="2"/>
+          <w:numId w:val="1"/>
+        </w:numPr>
+      </w:pPr>
+      <w:r>
+        <w:rPr>
+          <w:rFonts w:hint="eastAsia"/>
+        </w:rPr>
+        <w:t xml:space="preserve">자신이 속한 병원의 프로필을 </w:t>
+      </w:r>
+      <w:r>
+        <w:rPr>
+          <w:rFonts w:hint="eastAsia"/>
+        </w:rPr>
+        <w:t>편집</w:t>
+      </w:r>
+      <w:r>
+        <w:rPr>
+          <w:rFonts w:hint="eastAsia"/>
+        </w:rPr>
+        <w:t>할 때 사용되는 API이다.</w:t>
+      </w:r>
+    </w:p>
+    <w:p>
+      <w:pPr>
+        <w:pStyle w:val="a6"/>
+        <w:numPr>
+          <w:ilvl w:val="2"/>
+          <w:numId w:val="1"/>
+        </w:numPr>
+      </w:pPr>
+      <w:r>
+        <w:rPr>
+          <w:rFonts w:hint="eastAsia"/>
+        </w:rPr>
+        <w:t>요청 인자: body에 다음과 같은 객체를 실어서 보낸다:</w:t>
+      </w:r>
+      <w:r>
+        <w:br/>
+      </w:r>
+      <w:r>
+        <w:drawing>
+          <wp:inline distT="0" distB="0" distL="0" distR="0" wp14:anchorId="596D421E" wp14:editId="4F8E53A3">
+            <wp:extent cx="3610479" cy="304843"/>
+            <wp:effectExtent l="0" t="0" r="0" b="0"/>
+            <wp:docPr id="637898896" name="그림 1"/>
+            <wp:cNvGraphicFramePr>
+              <a:graphicFrameLocks xmlns:a="http://schemas.openxmlformats.org/drawingml/2006/main" noChangeAspect="1"/>
+            </wp:cNvGraphicFramePr>
+            <a:graphic xmlns:a="http://schemas.openxmlformats.org/drawingml/2006/main">
+              <a:graphicData uri="http://schemas.openxmlformats.org/drawingml/2006/picture">
+                <pic:pic xmlns:pic="http://schemas.openxmlformats.org/drawingml/2006/picture">
+                  <pic:nvPicPr>
+                    <pic:cNvPr id="637898896" name=""/>
+                    <pic:cNvPicPr/>
+                  </pic:nvPicPr>
+                  <pic:blipFill>
+                    <a:blip r:embed="rId8"/>
+                    <a:stretch>
+                      <a:fillRect/>
+                    </a:stretch>
+                  </pic:blipFill>
+                  <pic:spPr>
+                    <a:xfrm>
+                      <a:off x="0" y="0"/>
+                      <a:ext cx="3610479" cy="304843"/>
+                    </a:xfrm>
+                    <a:prstGeom prst="rect">
+                      <a:avLst/>
+                    </a:prstGeom>
+                  </pic:spPr>
+                </pic:pic>
+              </a:graphicData>
+            </a:graphic>
+          </wp:inline>
+        </w:drawing>
+      </w:r>
+      <w:r>
+        <w:br/>
+      </w:r>
+      <w:r>
+        <w:rPr>
+          <w:rFonts w:hint="eastAsia"/>
+        </w:rPr>
+        <w:t>위 이름, 주소, 전화번호 이외의 것들은 별도로 연락을 주어야 바꿀 수 있다고 고지하고, 또한 맵에 뜨는 정보는 카카오에서 조회하는 것이기 때문에 반영이 제대로 되지 않을 수 있다는 점을 잘 고지해야 한다.</w:t>
+      </w:r>
+    </w:p>
+    <w:p>
+      <w:pPr>
+        <w:pStyle w:val="a6"/>
+        <w:numPr>
+          <w:ilvl w:val="2"/>
+          <w:numId w:val="1"/>
+        </w:numPr>
+      </w:pPr>
+      <w:r>
+        <w:rPr>
+          <w:rFonts w:hint="eastAsia"/>
+        </w:rPr>
+        <w:t xml:space="preserve">반환 인자: 정상 응답(200)시 </w:t>
+      </w:r>
+      <w:r>
+        <w:t>psyInfoEdited</w:t>
+      </w:r>
+      <w:r>
+        <w:rPr>
+          <w:rFonts w:hint="eastAsia"/>
+        </w:rPr>
+        <w:t xml:space="preserve"> context를 반환, 실질적인 반환값 없음.</w:t>
+      </w:r>
+    </w:p>
+    <w:p>
+      <w:pPr>
+        <w:pStyle w:val="a6"/>
+        <w:numPr>
+          <w:ilvl w:val="2"/>
+          <w:numId w:val="1"/>
+        </w:numPr>
+      </w:pPr>
+      <w:r>
+        <w:rPr>
+          <w:rFonts w:hint="eastAsia"/>
+        </w:rPr>
+        <w:t>오류 코드</w:t>
+      </w:r>
+    </w:p>
+    <w:p>
+      <w:pPr>
+        <w:pStyle w:val="a6"/>
+        <w:numPr>
+          <w:ilvl w:val="3"/>
+          <w:numId w:val="1"/>
+        </w:numPr>
+      </w:pPr>
+      <w:r>
+        <w:rPr>
+          <w:rFonts w:hint="eastAsia"/>
+        </w:rPr>
+        <w:t>401: 그러한 병원이 없거나 의사 프로필에 병원이 등록되어 있지 않음</w:t>
+      </w:r>
+    </w:p>
+    <w:p>
+      <w:pPr>
+        <w:pStyle w:val="a6"/>
+        <w:numPr>
+          <w:ilvl w:val="3"/>
+          <w:numId w:val="1"/>
+        </w:numPr>
+        <w:rPr>
+          <w:rFonts w:hint="eastAsia"/>
+        </w:rPr>
+      </w:pPr>
+      <w:r>
+        <w:rPr>
+          <w:rFonts w:hint="eastAsia"/>
+        </w:rPr>
+        <w:t>403: 서버 내부 알고리즘 오류</w:t>
+      </w:r>
+    </w:p>
+    <w:p>
+      <w:pPr>
+        <w:pStyle w:val="a6"/>
+        <w:numPr>
+          <w:ilvl w:val="0"/>
+          <w:numId w:val="1"/>
+        </w:numPr>
+      </w:pPr>
+      <w:r>
+        <w:rPr>
+          <w:rFonts w:hint="eastAsia"/>
+        </w:rPr>
         <w:t>병원 등록 여부</w:t>
       </w:r>
     </w:p>
@@ -877,7 +1209,6 @@
         <w:rPr>
           <w:rFonts w:hint="eastAsia"/>
         </w:rPr>
-        <w:lastRenderedPageBreak/>
         <w:t>이제 근처 마음병원 찾기에서 반환되는 객체에는 isPremiumPsychiatry 속성 외에도 hasInfo라는 속성이 추가되었다.</w:t>
       </w:r>
       <w:r>
@@ -1613,7 +1944,6 @@
   <w:style w:type="character" w:default="1" w:styleId="a0">
     <w:name w:val="Default Paragraph Font"/>
     <w:uiPriority w:val="1"/>
-    <w:semiHidden/>
     <w:unhideWhenUsed/>
   </w:style>
   <w:style w:type="table" w:default="1" w:styleId="a1">

</xml_diff>

<commit_message>
0.9.9: fixed schema for Psychiatry's open/break time
</commit_message>
<xml_diff>
--- a/documentations/psy_profile_documentation.docx
+++ b/documentations/psy_profile_documentation.docx
@@ -81,7 +81,21 @@
         <w:rPr>
           <w:rFonts w:hint="eastAsia"/>
         </w:rPr>
-        <w:t>모든 API는 위와 같이 Postman으로 정상 작동을 확인했으니, 문제가 있다면 API 호출 방식을 다시 눈여겨 볼 것.</w:t>
+        <w:t xml:space="preserve">모든 API는 위와 같이 Postman으로 정상 작동을 확인했으니, 문제가 있다면 API 호출 방식을 다시 </w:t>
+      </w:r>
+      <w:proofErr w:type="spellStart"/>
+      <w:r>
+        <w:rPr>
+          <w:rFonts w:hint="eastAsia"/>
+        </w:rPr>
+        <w:t>눈여겨</w:t>
+      </w:r>
+      <w:proofErr w:type="spellEnd"/>
+      <w:r>
+        <w:rPr>
+          <w:rFonts w:hint="eastAsia"/>
+        </w:rPr>
+        <w:t xml:space="preserve"> 볼 것.</w:t>
       </w:r>
     </w:p>
     <w:p>
@@ -111,7 +125,21 @@
         <w:rPr>
           <w:rFonts w:hint="eastAsia"/>
         </w:rPr>
-        <w:t>/mapp/doctor/profile/upload</w:t>
+        <w:t>/</w:t>
+      </w:r>
+      <w:proofErr w:type="spellStart"/>
+      <w:r>
+        <w:rPr>
+          <w:rFonts w:hint="eastAsia"/>
+        </w:rPr>
+        <w:t>mapp</w:t>
+      </w:r>
+      <w:proofErr w:type="spellEnd"/>
+      <w:r>
+        <w:rPr>
+          <w:rFonts w:hint="eastAsia"/>
+        </w:rPr>
+        <w:t>/doctor/profile/upload</w:t>
       </w:r>
     </w:p>
     <w:p>
@@ -173,12 +201,14 @@
       <w:r>
         <w:t>‘</w:t>
       </w:r>
+      <w:proofErr w:type="spellStart"/>
       <w:r>
         <w:rPr>
           <w:rFonts w:hint="eastAsia"/>
         </w:rPr>
         <w:t>multer</w:t>
       </w:r>
+      <w:proofErr w:type="spellEnd"/>
       <w:r>
         <w:t>’</w:t>
       </w:r>
@@ -216,7 +246,35 @@
         <w:rPr>
           <w:rFonts w:hint="eastAsia"/>
         </w:rPr>
-        <w:t>반환 인자: 정상 응답(200)시 doctorProfileImageUploaded context 반환, 실질적인 반환값 없음</w:t>
+        <w:t xml:space="preserve">반환 인자: 정상 응답(200)시 </w:t>
+      </w:r>
+      <w:proofErr w:type="spellStart"/>
+      <w:r>
+        <w:rPr>
+          <w:rFonts w:hint="eastAsia"/>
+        </w:rPr>
+        <w:t>doctorProfileImageUploaded</w:t>
+      </w:r>
+      <w:proofErr w:type="spellEnd"/>
+      <w:r>
+        <w:rPr>
+          <w:rFonts w:hint="eastAsia"/>
+        </w:rPr>
+        <w:t xml:space="preserve"> context 반환, 실질적인 </w:t>
+      </w:r>
+      <w:proofErr w:type="spellStart"/>
+      <w:r>
+        <w:rPr>
+          <w:rFonts w:hint="eastAsia"/>
+        </w:rPr>
+        <w:t>반환값</w:t>
+      </w:r>
+      <w:proofErr w:type="spellEnd"/>
+      <w:r>
+        <w:rPr>
+          <w:rFonts w:hint="eastAsia"/>
+        </w:rPr>
+        <w:t xml:space="preserve"> 없음</w:t>
       </w:r>
     </w:p>
     <w:p>
@@ -246,7 +304,21 @@
         <w:rPr>
           <w:rFonts w:hint="eastAsia"/>
         </w:rPr>
-        <w:t>405: 기존 프로필 사진 삭제시 오류 발생</w:t>
+        <w:t xml:space="preserve">405: 기존 프로필 사진 </w:t>
+      </w:r>
+      <w:proofErr w:type="spellStart"/>
+      <w:r>
+        <w:rPr>
+          <w:rFonts w:hint="eastAsia"/>
+        </w:rPr>
+        <w:t>삭제시</w:t>
+      </w:r>
+      <w:proofErr w:type="spellEnd"/>
+      <w:r>
+        <w:rPr>
+          <w:rFonts w:hint="eastAsia"/>
+        </w:rPr>
+        <w:t xml:space="preserve"> 오류 발생</w:t>
       </w:r>
     </w:p>
     <w:p>
@@ -291,7 +363,35 @@
         <w:rPr>
           <w:rFonts w:hint="eastAsia"/>
         </w:rPr>
-        <w:t>의사 프로필 이미지를 업로드 하는 용도로 쓰인다. 이전에 업로드되었던 이미지가 있을 경우에는, 해당 이미지를 삭제 한 뒤에 새 이미지를 업로드 한다.</w:t>
+        <w:t xml:space="preserve">의사 프로필 이미지를 업로드 하는 용도로 쓰인다. 이전에 </w:t>
+      </w:r>
+      <w:proofErr w:type="spellStart"/>
+      <w:r>
+        <w:rPr>
+          <w:rFonts w:hint="eastAsia"/>
+        </w:rPr>
+        <w:t>업로드되었던</w:t>
+      </w:r>
+      <w:proofErr w:type="spellEnd"/>
+      <w:r>
+        <w:rPr>
+          <w:rFonts w:hint="eastAsia"/>
+        </w:rPr>
+        <w:t xml:space="preserve"> 이미지가 있을 경우에는, 해당 이미지를 </w:t>
+      </w:r>
+      <w:proofErr w:type="gramStart"/>
+      <w:r>
+        <w:rPr>
+          <w:rFonts w:hint="eastAsia"/>
+        </w:rPr>
+        <w:t>삭제 한</w:t>
+      </w:r>
+      <w:proofErr w:type="gramEnd"/>
+      <w:r>
+        <w:rPr>
+          <w:rFonts w:hint="eastAsia"/>
+        </w:rPr>
+        <w:t xml:space="preserve"> 뒤에 새 이미지를 업로드 한다.</w:t>
       </w:r>
     </w:p>
     <w:p>
@@ -401,8 +501,52 @@
         <w:rPr>
           <w:rFonts w:hint="eastAsia"/>
         </w:rPr>
-        <w:t>/mapp/doctor/psyProfile/upload/:psyId</w:t>
-      </w:r>
+        <w:t>/</w:t>
+      </w:r>
+      <w:proofErr w:type="spellStart"/>
+      <w:r>
+        <w:rPr>
+          <w:rFonts w:hint="eastAsia"/>
+        </w:rPr>
+        <w:t>mapp</w:t>
+      </w:r>
+      <w:proofErr w:type="spellEnd"/>
+      <w:r>
+        <w:rPr>
+          <w:rFonts w:hint="eastAsia"/>
+        </w:rPr>
+        <w:t>/doctor/</w:t>
+      </w:r>
+      <w:proofErr w:type="spellStart"/>
+      <w:r>
+        <w:rPr>
+          <w:rFonts w:hint="eastAsia"/>
+        </w:rPr>
+        <w:t>psyProfile</w:t>
+      </w:r>
+      <w:proofErr w:type="spellEnd"/>
+      <w:r>
+        <w:rPr>
+          <w:rFonts w:hint="eastAsia"/>
+        </w:rPr>
+        <w:t>/upload</w:t>
+      </w:r>
+      <w:proofErr w:type="gramStart"/>
+      <w:r>
+        <w:rPr>
+          <w:rFonts w:hint="eastAsia"/>
+        </w:rPr>
+        <w:t>/:</w:t>
+      </w:r>
+      <w:proofErr w:type="spellStart"/>
+      <w:r>
+        <w:rPr>
+          <w:rFonts w:hint="eastAsia"/>
+        </w:rPr>
+        <w:t>psyId</w:t>
+      </w:r>
+      <w:proofErr w:type="spellEnd"/>
+      <w:proofErr w:type="gramEnd"/>
     </w:p>
     <w:p>
       <w:pPr>
@@ -436,11 +580,33 @@
       <w:r>
         <w:br/>
       </w:r>
-      <w:r>
-        <w:rPr>
-          <w:rFonts w:hint="eastAsia"/>
-        </w:rPr>
-        <w:t>psyId 자리에 병원의 ID값을 제공 해 주면 된다.</w:t>
+      <w:proofErr w:type="spellStart"/>
+      <w:r>
+        <w:rPr>
+          <w:rFonts w:hint="eastAsia"/>
+        </w:rPr>
+        <w:t>psyId</w:t>
+      </w:r>
+      <w:proofErr w:type="spellEnd"/>
+      <w:r>
+        <w:rPr>
+          <w:rFonts w:hint="eastAsia"/>
+        </w:rPr>
+        <w:t xml:space="preserve"> 자리에 병원의 ID값을 </w:t>
+      </w:r>
+      <w:proofErr w:type="gramStart"/>
+      <w:r>
+        <w:rPr>
+          <w:rFonts w:hint="eastAsia"/>
+        </w:rPr>
+        <w:t>제공 해</w:t>
+      </w:r>
+      <w:proofErr w:type="gramEnd"/>
+      <w:r>
+        <w:rPr>
+          <w:rFonts w:hint="eastAsia"/>
+        </w:rPr>
+        <w:t xml:space="preserve"> 주면 된다.</w:t>
       </w:r>
       <w:r>
         <w:br/>
@@ -473,12 +639,14 @@
       <w:r>
         <w:t>‘</w:t>
       </w:r>
+      <w:proofErr w:type="spellStart"/>
       <w:r>
         <w:rPr>
           <w:rFonts w:hint="eastAsia"/>
         </w:rPr>
         <w:t>multer</w:t>
       </w:r>
+      <w:proofErr w:type="spellEnd"/>
       <w:r>
         <w:t>’</w:t>
       </w:r>
@@ -533,14 +701,30 @@
         </w:rPr>
         <w:t xml:space="preserve">반환 인자: 정상 응답(200)시 </w:t>
       </w:r>
+      <w:proofErr w:type="spellStart"/>
       <w:r>
         <w:t>psyProfileImageUploaded</w:t>
       </w:r>
-      <w:r>
-        <w:rPr>
-          <w:rFonts w:hint="eastAsia"/>
-        </w:rPr>
-        <w:t xml:space="preserve"> context를 반환, 실질적인 반환값 없음.</w:t>
+      <w:proofErr w:type="spellEnd"/>
+      <w:r>
+        <w:rPr>
+          <w:rFonts w:hint="eastAsia"/>
+        </w:rPr>
+        <w:t xml:space="preserve"> context를 반환, 실질적인 </w:t>
+      </w:r>
+      <w:proofErr w:type="spellStart"/>
+      <w:r>
+        <w:rPr>
+          <w:rFonts w:hint="eastAsia"/>
+        </w:rPr>
+        <w:t>반환값</w:t>
+      </w:r>
+      <w:proofErr w:type="spellEnd"/>
+      <w:r>
+        <w:rPr>
+          <w:rFonts w:hint="eastAsia"/>
+        </w:rPr>
+        <w:t xml:space="preserve"> 없음.</w:t>
       </w:r>
     </w:p>
     <w:p>
@@ -615,8 +799,52 @@
         <w:rPr>
           <w:rFonts w:hint="eastAsia"/>
         </w:rPr>
-        <w:t>/mapp/doctor/psyProfile/delete/:imgName</w:t>
-      </w:r>
+        <w:t>/</w:t>
+      </w:r>
+      <w:proofErr w:type="spellStart"/>
+      <w:r>
+        <w:rPr>
+          <w:rFonts w:hint="eastAsia"/>
+        </w:rPr>
+        <w:t>mapp</w:t>
+      </w:r>
+      <w:proofErr w:type="spellEnd"/>
+      <w:r>
+        <w:rPr>
+          <w:rFonts w:hint="eastAsia"/>
+        </w:rPr>
+        <w:t>/doctor/</w:t>
+      </w:r>
+      <w:proofErr w:type="spellStart"/>
+      <w:r>
+        <w:rPr>
+          <w:rFonts w:hint="eastAsia"/>
+        </w:rPr>
+        <w:t>psyProfile</w:t>
+      </w:r>
+      <w:proofErr w:type="spellEnd"/>
+      <w:r>
+        <w:rPr>
+          <w:rFonts w:hint="eastAsia"/>
+        </w:rPr>
+        <w:t>/delete</w:t>
+      </w:r>
+      <w:proofErr w:type="gramStart"/>
+      <w:r>
+        <w:rPr>
+          <w:rFonts w:hint="eastAsia"/>
+        </w:rPr>
+        <w:t>/:</w:t>
+      </w:r>
+      <w:proofErr w:type="spellStart"/>
+      <w:r>
+        <w:rPr>
+          <w:rFonts w:hint="eastAsia"/>
+        </w:rPr>
+        <w:t>imgName</w:t>
+      </w:r>
+      <w:proofErr w:type="spellEnd"/>
+      <w:proofErr w:type="gramEnd"/>
     </w:p>
     <w:p>
       <w:pPr>
@@ -630,7 +858,21 @@
         <w:rPr>
           <w:rFonts w:hint="eastAsia"/>
         </w:rPr>
-        <w:t>병원의 프로필 사진을 삭제 할 때 사용되는 API이다.</w:t>
+        <w:t xml:space="preserve">병원의 프로필 사진을 </w:t>
+      </w:r>
+      <w:proofErr w:type="gramStart"/>
+      <w:r>
+        <w:rPr>
+          <w:rFonts w:hint="eastAsia"/>
+        </w:rPr>
+        <w:t>삭제 할</w:t>
+      </w:r>
+      <w:proofErr w:type="gramEnd"/>
+      <w:r>
+        <w:rPr>
+          <w:rFonts w:hint="eastAsia"/>
+        </w:rPr>
+        <w:t xml:space="preserve"> 때 사용되는 API이다.</w:t>
       </w:r>
     </w:p>
     <w:p>
@@ -650,11 +892,33 @@
       <w:r>
         <w:br/>
       </w:r>
-      <w:r>
-        <w:rPr>
-          <w:rFonts w:hint="eastAsia"/>
-        </w:rPr>
-        <w:t>imgName 자리에 이미지의 이름을 제공 해 주면 된다.</w:t>
+      <w:proofErr w:type="spellStart"/>
+      <w:r>
+        <w:rPr>
+          <w:rFonts w:hint="eastAsia"/>
+        </w:rPr>
+        <w:t>imgName</w:t>
+      </w:r>
+      <w:proofErr w:type="spellEnd"/>
+      <w:r>
+        <w:rPr>
+          <w:rFonts w:hint="eastAsia"/>
+        </w:rPr>
+        <w:t xml:space="preserve"> 자리에 이미지의 이름을 </w:t>
+      </w:r>
+      <w:proofErr w:type="gramStart"/>
+      <w:r>
+        <w:rPr>
+          <w:rFonts w:hint="eastAsia"/>
+        </w:rPr>
+        <w:t>제공 해</w:t>
+      </w:r>
+      <w:proofErr w:type="gramEnd"/>
+      <w:r>
+        <w:rPr>
+          <w:rFonts w:hint="eastAsia"/>
+        </w:rPr>
+        <w:t xml:space="preserve"> 주면 된다.</w:t>
       </w:r>
       <w:r>
         <w:br/>
@@ -672,7 +936,21 @@
         <w:rPr>
           <w:rFonts w:hint="eastAsia"/>
         </w:rPr>
-        <w:t xml:space="preserve"> 라면, 이 스트링 전체를 imgName 자리에 주면 된다.</w:t>
+        <w:t xml:space="preserve"> 라면, 이 스트링 전체를 </w:t>
+      </w:r>
+      <w:proofErr w:type="spellStart"/>
+      <w:r>
+        <w:rPr>
+          <w:rFonts w:hint="eastAsia"/>
+        </w:rPr>
+        <w:t>imgName</w:t>
+      </w:r>
+      <w:proofErr w:type="spellEnd"/>
+      <w:r>
+        <w:rPr>
+          <w:rFonts w:hint="eastAsia"/>
+        </w:rPr>
+        <w:t xml:space="preserve"> 자리에 주면 된다.</w:t>
       </w:r>
       <w:r>
         <w:br/>
@@ -681,7 +959,21 @@
         <w:rPr>
           <w:rFonts w:hint="eastAsia"/>
         </w:rPr>
-        <w:t>또한, body에 psyId라는 키 값으로 병원의 _id 값을 전송 해 줘야 한다.</w:t>
+        <w:t xml:space="preserve">또한, body에 </w:t>
+      </w:r>
+      <w:proofErr w:type="spellStart"/>
+      <w:r>
+        <w:rPr>
+          <w:rFonts w:hint="eastAsia"/>
+        </w:rPr>
+        <w:t>psyId</w:t>
+      </w:r>
+      <w:proofErr w:type="spellEnd"/>
+      <w:r>
+        <w:rPr>
+          <w:rFonts w:hint="eastAsia"/>
+        </w:rPr>
+        <w:t>라는 키 값으로 병원의 _id 값을 전송 해 줘야 한다.</w:t>
       </w:r>
     </w:p>
     <w:p>
@@ -698,14 +990,30 @@
         </w:rPr>
         <w:t xml:space="preserve">반환 인자: 정상 응답(200)시 </w:t>
       </w:r>
+      <w:proofErr w:type="spellStart"/>
       <w:r>
         <w:t>psyProfileImageDeleted</w:t>
       </w:r>
-      <w:r>
-        <w:rPr>
-          <w:rFonts w:hint="eastAsia"/>
-        </w:rPr>
-        <w:t xml:space="preserve"> context를 반환, 실질적인 반환값 없음</w:t>
+      <w:proofErr w:type="spellEnd"/>
+      <w:r>
+        <w:rPr>
+          <w:rFonts w:hint="eastAsia"/>
+        </w:rPr>
+        <w:t xml:space="preserve"> context를 반환, 실질적인 </w:t>
+      </w:r>
+      <w:proofErr w:type="spellStart"/>
+      <w:r>
+        <w:rPr>
+          <w:rFonts w:hint="eastAsia"/>
+        </w:rPr>
+        <w:t>반환값</w:t>
+      </w:r>
+      <w:proofErr w:type="spellEnd"/>
+      <w:r>
+        <w:rPr>
+          <w:rFonts w:hint="eastAsia"/>
+        </w:rPr>
+        <w:t xml:space="preserve"> 없음</w:t>
       </w:r>
     </w:p>
     <w:p>
@@ -847,7 +1155,7 @@
         <w:rPr>
           <w:rFonts w:hint="eastAsia"/>
         </w:rPr>
-        <w:t>병원 프로필 수정</w:t>
+        <w:t>병원 영업 시간 확인</w:t>
       </w:r>
     </w:p>
     <w:p>
@@ -860,200 +1168,14 @@
       </w:pPr>
       <w:r>
         <w:rPr>
-          <w:rFonts w:hint="eastAsia"/>
-        </w:rPr>
-        <w:t>/mapp/doctor/psyProfile/myPsyInfo</w:t>
-      </w:r>
-    </w:p>
-    <w:p>
-      <w:pPr>
-        <w:pStyle w:val="a6"/>
-        <w:numPr>
-          <w:ilvl w:val="2"/>
-          <w:numId w:val="1"/>
-        </w:numPr>
-      </w:pPr>
-      <w:r>
-        <w:rPr>
-          <w:rFonts w:hint="eastAsia"/>
+          <w:noProof/>
         </w:rPr>
         <w:lastRenderedPageBreak/>
-        <w:t>GET</w:t>
-      </w:r>
-    </w:p>
-    <w:p>
-      <w:pPr>
-        <w:pStyle w:val="a6"/>
-        <w:numPr>
-          <w:ilvl w:val="2"/>
-          <w:numId w:val="1"/>
-        </w:numPr>
-      </w:pPr>
-      <w:r>
-        <w:rPr>
-          <w:rFonts w:hint="eastAsia"/>
-        </w:rPr>
-        <w:t>자신이 속한 병원의 프로필을 조회할 때 사용되는 API이다.</w:t>
-      </w:r>
-    </w:p>
-    <w:p>
-      <w:pPr>
-        <w:pStyle w:val="a6"/>
-        <w:numPr>
-          <w:ilvl w:val="2"/>
-          <w:numId w:val="1"/>
-        </w:numPr>
-      </w:pPr>
-      <w:r>
-        <w:rPr>
-          <w:rFonts w:hint="eastAsia"/>
-        </w:rPr>
-        <w:t>요청 인자: 없음(의사 프로필에 있는 myPsyID를 기반으로 조회)</w:t>
-      </w:r>
-    </w:p>
-    <w:p>
-      <w:pPr>
-        <w:pStyle w:val="a6"/>
-        <w:numPr>
-          <w:ilvl w:val="2"/>
-          <w:numId w:val="1"/>
-        </w:numPr>
-      </w:pPr>
-      <w:r>
-        <w:rPr>
-          <w:rFonts w:hint="eastAsia"/>
-        </w:rPr>
-        <w:t>반환 인자: 정상 응답(200)시 yourPsyInfo context와 함께 Psychiatry schema를 반환.</w:t>
-      </w:r>
-    </w:p>
-    <w:p>
-      <w:pPr>
-        <w:pStyle w:val="a6"/>
-        <w:numPr>
-          <w:ilvl w:val="2"/>
-          <w:numId w:val="1"/>
-        </w:numPr>
-      </w:pPr>
-      <w:r>
-        <w:rPr>
-          <w:rFonts w:hint="eastAsia"/>
-        </w:rPr>
-        <w:t>오류 코드</w:t>
-      </w:r>
-    </w:p>
-    <w:p>
-      <w:pPr>
-        <w:pStyle w:val="a6"/>
-        <w:numPr>
-          <w:ilvl w:val="3"/>
-          <w:numId w:val="1"/>
-        </w:numPr>
-      </w:pPr>
-      <w:r>
-        <w:rPr>
-          <w:rFonts w:hint="eastAsia"/>
-        </w:rPr>
-        <w:t>401: 그러한 병원이 없거나 의사 프로필에 병원이 등록되어 있지 않음</w:t>
-      </w:r>
-    </w:p>
-    <w:p>
-      <w:pPr>
-        <w:pStyle w:val="a6"/>
-        <w:numPr>
-          <w:ilvl w:val="3"/>
-          <w:numId w:val="1"/>
-        </w:numPr>
-        <w:rPr>
-          <w:rFonts w:hint="eastAsia"/>
-        </w:rPr>
-      </w:pPr>
-      <w:r>
-        <w:rPr>
-          <w:rFonts w:hint="eastAsia"/>
-        </w:rPr>
-        <w:t>403: 서버 내부 알고리즘 오류</w:t>
-      </w:r>
-    </w:p>
-    <w:p>
-      <w:pPr>
-        <w:pStyle w:val="a6"/>
-        <w:numPr>
-          <w:ilvl w:val="1"/>
-          <w:numId w:val="1"/>
-        </w:numPr>
-      </w:pPr>
-      <w:r>
-        <w:rPr>
-          <w:rFonts w:hint="eastAsia"/>
-        </w:rPr>
-        <w:t>/mapp/doctor/psyProfile/myPsyInfo</w:t>
-      </w:r>
-    </w:p>
-    <w:p>
-      <w:pPr>
-        <w:pStyle w:val="a6"/>
-        <w:numPr>
-          <w:ilvl w:val="2"/>
-          <w:numId w:val="1"/>
-        </w:numPr>
-      </w:pPr>
-      <w:r>
-        <w:rPr>
-          <w:rFonts w:hint="eastAsia"/>
-        </w:rPr>
-        <w:t>PATCH</w:t>
-      </w:r>
-    </w:p>
-    <w:p>
-      <w:pPr>
-        <w:pStyle w:val="a6"/>
-        <w:numPr>
-          <w:ilvl w:val="2"/>
-          <w:numId w:val="1"/>
-        </w:numPr>
-      </w:pPr>
-      <w:r>
-        <w:rPr>
-          <w:rFonts w:hint="eastAsia"/>
-        </w:rPr>
-        <w:t xml:space="preserve">자신이 속한 병원의 프로필을 </w:t>
-      </w:r>
-      <w:r>
-        <w:rPr>
-          <w:rFonts w:hint="eastAsia"/>
-        </w:rPr>
-        <w:t>편집</w:t>
-      </w:r>
-      <w:r>
-        <w:rPr>
-          <w:rFonts w:hint="eastAsia"/>
-        </w:rPr>
-        <w:t>할 때 사용되는 API이다.</w:t>
-      </w:r>
-    </w:p>
-    <w:p>
-      <w:pPr>
-        <w:pStyle w:val="a6"/>
-        <w:numPr>
-          <w:ilvl w:val="2"/>
-          <w:numId w:val="1"/>
-        </w:numPr>
-      </w:pPr>
-      <w:r>
-        <w:rPr>
-          <w:rFonts w:hint="eastAsia"/>
-        </w:rPr>
-        <w:t>요청 인자: body에 다음과 같은 객체를 실어서 보낸다:</w:t>
-      </w:r>
-      <w:r>
-        <w:br/>
-      </w:r>
-      <w:r>
         <w:drawing>
-          <wp:inline distT="0" distB="0" distL="0" distR="0" wp14:anchorId="596D421E" wp14:editId="4F8E53A3">
-            <wp:extent cx="3610479" cy="304843"/>
-            <wp:effectExtent l="0" t="0" r="0" b="0"/>
-            <wp:docPr id="637898896" name="그림 1"/>
+          <wp:inline distT="0" distB="0" distL="0" distR="0" wp14:anchorId="5127AFD7" wp14:editId="417FDD6E">
+            <wp:extent cx="5687219" cy="1305107"/>
+            <wp:effectExtent l="0" t="0" r="8890" b="9525"/>
+            <wp:docPr id="497550239" name="그림 1" descr="텍스트, 스크린샷, 폰트이(가) 표시된 사진&#10;&#10;자동 생성된 설명"/>
             <wp:cNvGraphicFramePr>
               <a:graphicFrameLocks xmlns:a="http://schemas.openxmlformats.org/drawingml/2006/main" noChangeAspect="1"/>
             </wp:cNvGraphicFramePr>
@@ -1061,7 +1183,7 @@
               <a:graphicData uri="http://schemas.openxmlformats.org/drawingml/2006/picture">
                 <pic:pic xmlns:pic="http://schemas.openxmlformats.org/drawingml/2006/picture">
                   <pic:nvPicPr>
-                    <pic:cNvPr id="637898896" name=""/>
+                    <pic:cNvPr id="497550239" name="그림 1" descr="텍스트, 스크린샷, 폰트이(가) 표시된 사진&#10;&#10;자동 생성된 설명"/>
                     <pic:cNvPicPr/>
                   </pic:nvPicPr>
                   <pic:blipFill>
@@ -1073,7 +1195,7 @@
                   <pic:spPr>
                     <a:xfrm>
                       <a:off x="0" y="0"/>
-                      <a:ext cx="3610479" cy="304843"/>
+                      <a:ext cx="5687219" cy="1305107"/>
                     </a:xfrm>
                     <a:prstGeom prst="rect">
                       <a:avLst/>
@@ -1086,13 +1208,492 @@
         </w:drawing>
       </w:r>
       <w:r>
+        <w:rPr>
+          <w:rFonts w:hint="eastAsia"/>
+        </w:rPr>
+        <w:t xml:space="preserve">와 같은 객체가 스키마 내부에 존재하고, 총 8자리의 수를 저장한다. </w:t>
+      </w:r>
+      <w:r>
+        <w:t>수가</w:t>
+      </w:r>
+      <w:r>
+        <w:rPr>
+          <w:rFonts w:hint="eastAsia"/>
+        </w:rPr>
+        <w:t xml:space="preserve"> </w:t>
+      </w:r>
+      <w:proofErr w:type="spellStart"/>
+      <w:r>
+        <w:rPr>
+          <w:rFonts w:hint="eastAsia"/>
+        </w:rPr>
+        <w:t>abcdefgh</w:t>
+      </w:r>
+      <w:proofErr w:type="spellEnd"/>
+      <w:r>
+        <w:rPr>
+          <w:rFonts w:hint="eastAsia"/>
+        </w:rPr>
+        <w:t xml:space="preserve">면, </w:t>
+      </w:r>
+      <w:proofErr w:type="spellStart"/>
+      <w:r>
+        <w:rPr>
+          <w:rFonts w:hint="eastAsia"/>
+        </w:rPr>
+        <w:t>ab:cd</w:t>
+      </w:r>
+      <w:proofErr w:type="spellEnd"/>
+      <w:r>
+        <w:rPr>
+          <w:rFonts w:hint="eastAsia"/>
+        </w:rPr>
+        <w:t xml:space="preserve"> ~ </w:t>
+      </w:r>
+      <w:proofErr w:type="spellStart"/>
+      <w:r>
+        <w:rPr>
+          <w:rFonts w:hint="eastAsia"/>
+        </w:rPr>
+        <w:t>ef:gh</w:t>
+      </w:r>
+      <w:proofErr w:type="spellEnd"/>
+      <w:r>
+        <w:rPr>
+          <w:rFonts w:hint="eastAsia"/>
+        </w:rPr>
+        <w:t xml:space="preserve"> 영업시간</w:t>
+      </w:r>
+      <w:r>
+        <w:rPr>
+          <w:rFonts w:hint="eastAsia"/>
+        </w:rPr>
+        <w:t>과 브레이크타임</w:t>
+      </w:r>
+      <w:r>
+        <w:rPr>
+          <w:rFonts w:hint="eastAsia"/>
+        </w:rPr>
+        <w:t>을 가진 것이다. 서버에는 24시제로 저장되나, AM/PM 표기(12시제)로 할지는 프론트의 몫이다.</w:t>
+      </w:r>
+    </w:p>
+    <w:p>
+      <w:pPr>
+        <w:pStyle w:val="a6"/>
+        <w:numPr>
+          <w:ilvl w:val="0"/>
+          <w:numId w:val="1"/>
+        </w:numPr>
+      </w:pPr>
+      <w:r>
+        <w:rPr>
+          <w:rFonts w:hint="eastAsia"/>
+        </w:rPr>
+        <w:t>병원 프로필 수정</w:t>
+      </w:r>
+    </w:p>
+    <w:p>
+      <w:pPr>
+        <w:pStyle w:val="a6"/>
+        <w:numPr>
+          <w:ilvl w:val="1"/>
+          <w:numId w:val="1"/>
+        </w:numPr>
+      </w:pPr>
+      <w:r>
+        <w:rPr>
+          <w:rFonts w:hint="eastAsia"/>
+        </w:rPr>
+        <w:t>/</w:t>
+      </w:r>
+      <w:proofErr w:type="spellStart"/>
+      <w:r>
+        <w:rPr>
+          <w:rFonts w:hint="eastAsia"/>
+        </w:rPr>
+        <w:t>mapp</w:t>
+      </w:r>
+      <w:proofErr w:type="spellEnd"/>
+      <w:r>
+        <w:rPr>
+          <w:rFonts w:hint="eastAsia"/>
+        </w:rPr>
+        <w:t>/doctor/</w:t>
+      </w:r>
+      <w:proofErr w:type="spellStart"/>
+      <w:r>
+        <w:rPr>
+          <w:rFonts w:hint="eastAsia"/>
+        </w:rPr>
+        <w:t>psyProfile</w:t>
+      </w:r>
+      <w:proofErr w:type="spellEnd"/>
+      <w:r>
+        <w:rPr>
+          <w:rFonts w:hint="eastAsia"/>
+        </w:rPr>
+        <w:t>/</w:t>
+      </w:r>
+      <w:proofErr w:type="spellStart"/>
+      <w:r>
+        <w:rPr>
+          <w:rFonts w:hint="eastAsia"/>
+        </w:rPr>
+        <w:t>myPsyInfo</w:t>
+      </w:r>
+      <w:proofErr w:type="spellEnd"/>
+    </w:p>
+    <w:p>
+      <w:pPr>
+        <w:pStyle w:val="a6"/>
+        <w:numPr>
+          <w:ilvl w:val="2"/>
+          <w:numId w:val="1"/>
+        </w:numPr>
+      </w:pPr>
+      <w:r>
+        <w:rPr>
+          <w:rFonts w:hint="eastAsia"/>
+        </w:rPr>
+        <w:t>GET</w:t>
+      </w:r>
+    </w:p>
+    <w:p>
+      <w:pPr>
+        <w:pStyle w:val="a6"/>
+        <w:numPr>
+          <w:ilvl w:val="2"/>
+          <w:numId w:val="1"/>
+        </w:numPr>
+      </w:pPr>
+      <w:r>
+        <w:rPr>
+          <w:rFonts w:hint="eastAsia"/>
+        </w:rPr>
+        <w:t>자신이 속한 병원의 프로필을 조회할 때 사용되는 API이다.</w:t>
+      </w:r>
+    </w:p>
+    <w:p>
+      <w:pPr>
+        <w:pStyle w:val="a6"/>
+        <w:numPr>
+          <w:ilvl w:val="2"/>
+          <w:numId w:val="1"/>
+        </w:numPr>
+      </w:pPr>
+      <w:r>
+        <w:rPr>
+          <w:rFonts w:hint="eastAsia"/>
+        </w:rPr>
+        <w:t xml:space="preserve">요청 인자: 없음(의사 프로필에 있는 </w:t>
+      </w:r>
+      <w:proofErr w:type="spellStart"/>
+      <w:r>
+        <w:rPr>
+          <w:rFonts w:hint="eastAsia"/>
+        </w:rPr>
+        <w:t>myPsyID</w:t>
+      </w:r>
+      <w:proofErr w:type="spellEnd"/>
+      <w:r>
+        <w:rPr>
+          <w:rFonts w:hint="eastAsia"/>
+        </w:rPr>
+        <w:t>를 기반으로 조회)</w:t>
+      </w:r>
+    </w:p>
+    <w:p>
+      <w:pPr>
+        <w:pStyle w:val="a6"/>
+        <w:numPr>
+          <w:ilvl w:val="2"/>
+          <w:numId w:val="1"/>
+        </w:numPr>
+      </w:pPr>
+      <w:r>
+        <w:rPr>
+          <w:rFonts w:hint="eastAsia"/>
+        </w:rPr>
+        <w:t xml:space="preserve">반환 인자: 정상 응답(200)시 </w:t>
+      </w:r>
+      <w:proofErr w:type="spellStart"/>
+      <w:r>
+        <w:rPr>
+          <w:rFonts w:hint="eastAsia"/>
+        </w:rPr>
+        <w:t>yourPsyInfo</w:t>
+      </w:r>
+      <w:proofErr w:type="spellEnd"/>
+      <w:r>
+        <w:rPr>
+          <w:rFonts w:hint="eastAsia"/>
+        </w:rPr>
+        <w:t xml:space="preserve"> context와 함께 Psychiatry schema를 반환.</w:t>
+      </w:r>
+    </w:p>
+    <w:p>
+      <w:pPr>
+        <w:pStyle w:val="a6"/>
+        <w:numPr>
+          <w:ilvl w:val="2"/>
+          <w:numId w:val="1"/>
+        </w:numPr>
+      </w:pPr>
+      <w:r>
+        <w:rPr>
+          <w:rFonts w:hint="eastAsia"/>
+        </w:rPr>
+        <w:t>오류 코드</w:t>
+      </w:r>
+    </w:p>
+    <w:p>
+      <w:pPr>
+        <w:pStyle w:val="a6"/>
+        <w:numPr>
+          <w:ilvl w:val="3"/>
+          <w:numId w:val="1"/>
+        </w:numPr>
+      </w:pPr>
+      <w:r>
+        <w:rPr>
+          <w:rFonts w:hint="eastAsia"/>
+        </w:rPr>
+        <w:t>401: 그러한 병원이 없거나 의사 프로필에 병원이 등록되어 있지 않음</w:t>
+      </w:r>
+    </w:p>
+    <w:p>
+      <w:pPr>
+        <w:pStyle w:val="a6"/>
+        <w:numPr>
+          <w:ilvl w:val="3"/>
+          <w:numId w:val="1"/>
+        </w:numPr>
+      </w:pPr>
+      <w:r>
+        <w:rPr>
+          <w:rFonts w:hint="eastAsia"/>
+        </w:rPr>
+        <w:t>403: 서버 내부 알고리즘 오류</w:t>
+      </w:r>
+    </w:p>
+    <w:p>
+      <w:pPr>
+        <w:pStyle w:val="a6"/>
+        <w:numPr>
+          <w:ilvl w:val="1"/>
+          <w:numId w:val="1"/>
+        </w:numPr>
+      </w:pPr>
+      <w:r>
+        <w:rPr>
+          <w:rFonts w:hint="eastAsia"/>
+        </w:rPr>
+        <w:t>/</w:t>
+      </w:r>
+      <w:proofErr w:type="spellStart"/>
+      <w:r>
+        <w:rPr>
+          <w:rFonts w:hint="eastAsia"/>
+        </w:rPr>
+        <w:t>mapp</w:t>
+      </w:r>
+      <w:proofErr w:type="spellEnd"/>
+      <w:r>
+        <w:rPr>
+          <w:rFonts w:hint="eastAsia"/>
+        </w:rPr>
+        <w:t>/doctor/</w:t>
+      </w:r>
+      <w:proofErr w:type="spellStart"/>
+      <w:r>
+        <w:rPr>
+          <w:rFonts w:hint="eastAsia"/>
+        </w:rPr>
+        <w:t>psyProfile</w:t>
+      </w:r>
+      <w:proofErr w:type="spellEnd"/>
+      <w:r>
+        <w:rPr>
+          <w:rFonts w:hint="eastAsia"/>
+        </w:rPr>
+        <w:t>/</w:t>
+      </w:r>
+      <w:proofErr w:type="spellStart"/>
+      <w:r>
+        <w:rPr>
+          <w:rFonts w:hint="eastAsia"/>
+        </w:rPr>
+        <w:t>myPsyInfo</w:t>
+      </w:r>
+      <w:proofErr w:type="spellEnd"/>
+    </w:p>
+    <w:p>
+      <w:pPr>
+        <w:pStyle w:val="a6"/>
+        <w:numPr>
+          <w:ilvl w:val="2"/>
+          <w:numId w:val="1"/>
+        </w:numPr>
+      </w:pPr>
+      <w:r>
+        <w:rPr>
+          <w:rFonts w:hint="eastAsia"/>
+        </w:rPr>
+        <w:t>PATCH</w:t>
+      </w:r>
+    </w:p>
+    <w:p>
+      <w:pPr>
+        <w:pStyle w:val="a6"/>
+        <w:numPr>
+          <w:ilvl w:val="2"/>
+          <w:numId w:val="1"/>
+        </w:numPr>
+      </w:pPr>
+      <w:r>
+        <w:rPr>
+          <w:rFonts w:hint="eastAsia"/>
+        </w:rPr>
+        <w:t xml:space="preserve">자신이 속한 병원의 프로필을 </w:t>
+      </w:r>
+      <w:r>
+        <w:rPr>
+          <w:rFonts w:hint="eastAsia"/>
+        </w:rPr>
+        <w:t>편집</w:t>
+      </w:r>
+      <w:r>
+        <w:rPr>
+          <w:rFonts w:hint="eastAsia"/>
+        </w:rPr>
+        <w:t>할 때 사용되는 API이다.</w:t>
+      </w:r>
+    </w:p>
+    <w:p>
+      <w:pPr>
+        <w:pStyle w:val="a6"/>
+        <w:numPr>
+          <w:ilvl w:val="2"/>
+          <w:numId w:val="1"/>
+        </w:numPr>
+      </w:pPr>
+      <w:r>
+        <w:rPr>
+          <w:rFonts w:hint="eastAsia"/>
+        </w:rPr>
+        <w:t>요청 인자: body에 다음과 같은 객체를 실어서 보낸다:</w:t>
+      </w:r>
+      <w:r>
         <w:br/>
       </w:r>
       <w:r>
-        <w:rPr>
-          <w:rFonts w:hint="eastAsia"/>
-        </w:rPr>
-        <w:t>위 이름, 주소, 전화번호 이외의 것들은 별도로 연락을 주어야 바꿀 수 있다고 고지하고, 또한 맵에 뜨는 정보는 카카오에서 조회하는 것이기 때문에 반영이 제대로 되지 않을 수 있다는 점을 잘 고지해야 한다.</w:t>
+        <w:drawing>
+          <wp:inline distT="0" distB="0" distL="0" distR="0" wp14:anchorId="43AA59C1" wp14:editId="794227D6">
+            <wp:extent cx="5496692" cy="266737"/>
+            <wp:effectExtent l="0" t="0" r="8890" b="0"/>
+            <wp:docPr id="1767483646" name="그림 1"/>
+            <wp:cNvGraphicFramePr>
+              <a:graphicFrameLocks xmlns:a="http://schemas.openxmlformats.org/drawingml/2006/main" noChangeAspect="1"/>
+            </wp:cNvGraphicFramePr>
+            <a:graphic xmlns:a="http://schemas.openxmlformats.org/drawingml/2006/main">
+              <a:graphicData uri="http://schemas.openxmlformats.org/drawingml/2006/picture">
+                <pic:pic xmlns:pic="http://schemas.openxmlformats.org/drawingml/2006/picture">
+                  <pic:nvPicPr>
+                    <pic:cNvPr id="1767483646" name=""/>
+                    <pic:cNvPicPr/>
+                  </pic:nvPicPr>
+                  <pic:blipFill>
+                    <a:blip r:embed="rId9"/>
+                    <a:stretch>
+                      <a:fillRect/>
+                    </a:stretch>
+                  </pic:blipFill>
+                  <pic:spPr>
+                    <a:xfrm>
+                      <a:off x="0" y="0"/>
+                      <a:ext cx="5496692" cy="266737"/>
+                    </a:xfrm>
+                    <a:prstGeom prst="rect">
+                      <a:avLst/>
+                    </a:prstGeom>
+                  </pic:spPr>
+                </pic:pic>
+              </a:graphicData>
+            </a:graphic>
+          </wp:inline>
+        </w:drawing>
+      </w:r>
+      <w:r>
+        <w:br/>
+      </w:r>
+      <w:r>
+        <w:rPr>
+          <w:rFonts w:hint="eastAsia"/>
+        </w:rPr>
+        <w:t xml:space="preserve">이때 </w:t>
+      </w:r>
+      <w:proofErr w:type="spellStart"/>
+      <w:r>
+        <w:rPr>
+          <w:rFonts w:hint="eastAsia"/>
+        </w:rPr>
+        <w:t>openTime</w:t>
+      </w:r>
+      <w:proofErr w:type="spellEnd"/>
+      <w:r>
+        <w:rPr>
+          <w:rFonts w:hint="eastAsia"/>
+        </w:rPr>
+        <w:t xml:space="preserve">과 </w:t>
+      </w:r>
+      <w:proofErr w:type="spellStart"/>
+      <w:r>
+        <w:rPr>
+          <w:rFonts w:hint="eastAsia"/>
+        </w:rPr>
+        <w:t>breakTime</w:t>
+      </w:r>
+      <w:proofErr w:type="spellEnd"/>
+      <w:r>
+        <w:rPr>
+          <w:rFonts w:hint="eastAsia"/>
+        </w:rPr>
+        <w:t>은, 00000000의 수의 형태로(위에서 보인 예시처럼)가공해서 전달해야 한다.</w:t>
+      </w:r>
+      <w:r>
+        <w:br/>
+      </w:r>
+      <w:r>
+        <w:rPr>
+          <w:rFonts w:hint="eastAsia"/>
+        </w:rPr>
+        <w:t>위 이름, 주소, 전화번호</w:t>
+      </w:r>
+      <w:r>
+        <w:rPr>
+          <w:rFonts w:hint="eastAsia"/>
+        </w:rPr>
+        <w:t>, 영업시간, 휴게시간</w:t>
+      </w:r>
+      <w:r>
+        <w:rPr>
+          <w:rFonts w:hint="eastAsia"/>
+        </w:rPr>
+        <w:t xml:space="preserve"> 이외의 것들은 별도로 연락을 주어야 바꿀 수 있다고 고지하고, 또한 </w:t>
+      </w:r>
+      <w:proofErr w:type="spellStart"/>
+      <w:r>
+        <w:rPr>
+          <w:rFonts w:hint="eastAsia"/>
+        </w:rPr>
+        <w:t>맵에</w:t>
+      </w:r>
+      <w:proofErr w:type="spellEnd"/>
+      <w:r>
+        <w:rPr>
+          <w:rFonts w:hint="eastAsia"/>
+        </w:rPr>
+        <w:t xml:space="preserve"> 뜨는 정보는 카카오에서 조회하는 것이기 때문에 반영이 제대로 되지 않을 수 있다는 점을 잘 고지해야 한다.</w:t>
       </w:r>
     </w:p>
     <w:p>
@@ -1109,14 +1710,30 @@
         </w:rPr>
         <w:t xml:space="preserve">반환 인자: 정상 응답(200)시 </w:t>
       </w:r>
+      <w:proofErr w:type="spellStart"/>
       <w:r>
         <w:t>psyInfoEdited</w:t>
       </w:r>
-      <w:r>
-        <w:rPr>
-          <w:rFonts w:hint="eastAsia"/>
-        </w:rPr>
-        <w:t xml:space="preserve"> context를 반환, 실질적인 반환값 없음.</w:t>
+      <w:proofErr w:type="spellEnd"/>
+      <w:r>
+        <w:rPr>
+          <w:rFonts w:hint="eastAsia"/>
+        </w:rPr>
+        <w:t xml:space="preserve"> context를 반환, 실질적인 </w:t>
+      </w:r>
+      <w:proofErr w:type="spellStart"/>
+      <w:r>
+        <w:rPr>
+          <w:rFonts w:hint="eastAsia"/>
+        </w:rPr>
+        <w:t>반환값</w:t>
+      </w:r>
+      <w:proofErr w:type="spellEnd"/>
+      <w:r>
+        <w:rPr>
+          <w:rFonts w:hint="eastAsia"/>
+        </w:rPr>
+        <w:t xml:space="preserve"> 없음.</w:t>
       </w:r>
     </w:p>
     <w:p>
@@ -1156,9 +1773,6 @@
           <w:ilvl w:val="3"/>
           <w:numId w:val="1"/>
         </w:numPr>
-        <w:rPr>
-          <w:rFonts w:hint="eastAsia"/>
-        </w:rPr>
       </w:pPr>
       <w:r>
         <w:rPr>
@@ -1209,7 +1823,35 @@
         <w:rPr>
           <w:rFonts w:hint="eastAsia"/>
         </w:rPr>
-        <w:t>이제 근처 마음병원 찾기에서 반환되는 객체에는 isPremiumPsychiatry 속성 외에도 hasInfo라는 속성이 추가되었다.</w:t>
+        <w:t xml:space="preserve">이제 근처 마음병원 찾기에서 반환되는 객체에는 </w:t>
+      </w:r>
+      <w:proofErr w:type="spellStart"/>
+      <w:r>
+        <w:rPr>
+          <w:rFonts w:hint="eastAsia"/>
+        </w:rPr>
+        <w:t>isPremiumPsychiatry</w:t>
+      </w:r>
+      <w:proofErr w:type="spellEnd"/>
+      <w:r>
+        <w:rPr>
+          <w:rFonts w:hint="eastAsia"/>
+        </w:rPr>
+        <w:t xml:space="preserve"> 속성 외에도 </w:t>
+      </w:r>
+      <w:proofErr w:type="spellStart"/>
+      <w:r>
+        <w:rPr>
+          <w:rFonts w:hint="eastAsia"/>
+        </w:rPr>
+        <w:t>hasInfo</w:t>
+      </w:r>
+      <w:proofErr w:type="spellEnd"/>
+      <w:r>
+        <w:rPr>
+          <w:rFonts w:hint="eastAsia"/>
+        </w:rPr>
+        <w:t>라는 속성이 추가되었다.</w:t>
       </w:r>
       <w:r>
         <w:br/>
@@ -1218,16 +1860,60 @@
         <w:rPr>
           <w:rFonts w:hint="eastAsia"/>
         </w:rPr>
-        <w:t>프리미엄 병원이 아니라도 리뷰를 가질 수 있도록 하기 위한, 비즈니스 모델의 변경에서 온 변화이다.</w:t>
+        <w:t xml:space="preserve">프리미엄 병원이 </w:t>
+      </w:r>
+      <w:proofErr w:type="spellStart"/>
+      <w:r>
+        <w:rPr>
+          <w:rFonts w:hint="eastAsia"/>
+        </w:rPr>
+        <w:t>아니라도</w:t>
+      </w:r>
+      <w:proofErr w:type="spellEnd"/>
+      <w:r>
+        <w:rPr>
+          <w:rFonts w:hint="eastAsia"/>
+        </w:rPr>
+        <w:t xml:space="preserve"> 리뷰를 가질 수 있도록 하기 위한, 비즈니스 모델의 변경에서 온 변화이다.</w:t>
       </w:r>
       <w:r>
         <w:br/>
       </w:r>
-      <w:r>
-        <w:rPr>
-          <w:rFonts w:hint="eastAsia"/>
-        </w:rPr>
-        <w:t>hasInfo가 true면 상세정보 보기 메뉴를 활성화시키고, info/:pid API를 활용해서 상세 정보를 볼 수 있다.</w:t>
+      <w:proofErr w:type="spellStart"/>
+      <w:r>
+        <w:rPr>
+          <w:rFonts w:hint="eastAsia"/>
+        </w:rPr>
+        <w:t>hasInfo</w:t>
+      </w:r>
+      <w:proofErr w:type="spellEnd"/>
+      <w:r>
+        <w:rPr>
+          <w:rFonts w:hint="eastAsia"/>
+        </w:rPr>
+        <w:t>가 true면 상세정보 보기 메뉴를 활성화시키고, info</w:t>
+      </w:r>
+      <w:proofErr w:type="gramStart"/>
+      <w:r>
+        <w:rPr>
+          <w:rFonts w:hint="eastAsia"/>
+        </w:rPr>
+        <w:t>/:</w:t>
+      </w:r>
+      <w:proofErr w:type="spellStart"/>
+      <w:r>
+        <w:rPr>
+          <w:rFonts w:hint="eastAsia"/>
+        </w:rPr>
+        <w:t>pid</w:t>
+      </w:r>
+      <w:proofErr w:type="spellEnd"/>
+      <w:proofErr w:type="gramEnd"/>
+      <w:r>
+        <w:rPr>
+          <w:rFonts w:hint="eastAsia"/>
+        </w:rPr>
+        <w:t xml:space="preserve"> API를 활용해서 상세 정보를 볼 수 있다.</w:t>
       </w:r>
     </w:p>
     <w:sectPr>
@@ -1944,6 +2630,7 @@
   <w:style w:type="character" w:default="1" w:styleId="a0">
     <w:name w:val="Default Paragraph Font"/>
     <w:uiPriority w:val="1"/>
+    <w:semiHidden/>
     <w:unhideWhenUsed/>
   </w:style>
   <w:style w:type="table" w:default="1" w:styleId="a1">

</xml_diff>

<commit_message>
0.9.9: implemented multi-threadable GraphBoard system via Redis
</commit_message>
<xml_diff>
--- a/documentations/psy_profile_documentation.docx
+++ b/documentations/psy_profile_documentation.docx
@@ -140,6 +140,21 @@
           <w:rFonts w:hint="eastAsia"/>
         </w:rPr>
         <w:t>/doctor/profile/upload</w:t>
+      </w:r>
+    </w:p>
+    <w:p>
+      <w:pPr>
+        <w:pStyle w:val="a6"/>
+        <w:numPr>
+          <w:ilvl w:val="2"/>
+          <w:numId w:val="1"/>
+        </w:numPr>
+      </w:pPr>
+      <w:r>
+        <w:rPr>
+          <w:rFonts w:hint="eastAsia"/>
+        </w:rPr>
+        <w:t>POST</w:t>
       </w:r>
     </w:p>
     <w:p>
@@ -560,6 +575,21 @@
         <w:rPr>
           <w:rFonts w:hint="eastAsia"/>
         </w:rPr>
+        <w:t>POST</w:t>
+      </w:r>
+    </w:p>
+    <w:p>
+      <w:pPr>
+        <w:pStyle w:val="a6"/>
+        <w:numPr>
+          <w:ilvl w:val="2"/>
+          <w:numId w:val="1"/>
+        </w:numPr>
+      </w:pPr>
+      <w:r>
+        <w:rPr>
+          <w:rFonts w:hint="eastAsia"/>
+        </w:rPr>
         <w:t>병원의 프로필 사진을 업로드 할 때 사용되는 API이다.</w:t>
       </w:r>
     </w:p>
@@ -845,6 +875,21 @@
       </w:r>
       <w:proofErr w:type="spellEnd"/>
       <w:proofErr w:type="gramEnd"/>
+    </w:p>
+    <w:p>
+      <w:pPr>
+        <w:pStyle w:val="a6"/>
+        <w:numPr>
+          <w:ilvl w:val="2"/>
+          <w:numId w:val="1"/>
+        </w:numPr>
+      </w:pPr>
+      <w:r>
+        <w:rPr>
+          <w:rFonts w:hint="eastAsia"/>
+        </w:rPr>
+        <w:t>DELETE</w:t>
+      </w:r>
     </w:p>
     <w:p>
       <w:pPr>
@@ -1155,6 +1200,7 @@
         <w:rPr>
           <w:rFonts w:hint="eastAsia"/>
         </w:rPr>
+        <w:lastRenderedPageBreak/>
         <w:t>병원 영업 시간 확인</w:t>
       </w:r>
     </w:p>
@@ -1170,7 +1216,6 @@
         <w:rPr>
           <w:noProof/>
         </w:rPr>
-        <w:lastRenderedPageBreak/>
         <w:drawing>
           <wp:inline distT="0" distB="0" distL="0" distR="0" wp14:anchorId="5127AFD7" wp14:editId="417FDD6E">
             <wp:extent cx="5687219" cy="1305107"/>
@@ -1587,6 +1632,9 @@
         <w:br/>
       </w:r>
       <w:r>
+        <w:rPr>
+          <w:noProof/>
+        </w:rPr>
         <w:drawing>
           <wp:inline distT="0" distB="0" distL="0" distR="0" wp14:anchorId="43AA59C1" wp14:editId="794227D6">
             <wp:extent cx="5496692" cy="266737"/>
@@ -1913,7 +1961,14 @@
         <w:rPr>
           <w:rFonts w:hint="eastAsia"/>
         </w:rPr>
-        <w:t xml:space="preserve"> API를 활용해서 상세 정보를 볼 수 있다.</w:t>
+        <w:t xml:space="preserve"> API를 활용해서 상세 </w:t>
+      </w:r>
+      <w:r>
+        <w:rPr>
+          <w:rFonts w:hint="eastAsia"/>
+        </w:rPr>
+        <w:lastRenderedPageBreak/>
+        <w:t>정보를 볼 수 있다.</w:t>
       </w:r>
     </w:p>
     <w:sectPr>

</xml_diff>

<commit_message>
0.9.9: implemented O(1) view count algorithm
</commit_message>
<xml_diff>
--- a/documentations/psy_profile_documentation.docx
+++ b/documentations/psy_profile_documentation.docx
@@ -1213,14 +1213,11 @@
         </w:numPr>
       </w:pPr>
       <w:r>
-        <w:rPr>
-          <w:noProof/>
-        </w:rPr>
         <w:drawing>
-          <wp:inline distT="0" distB="0" distL="0" distR="0" wp14:anchorId="5127AFD7" wp14:editId="417FDD6E">
-            <wp:extent cx="5687219" cy="1305107"/>
-            <wp:effectExtent l="0" t="0" r="8890" b="9525"/>
-            <wp:docPr id="497550239" name="그림 1" descr="텍스트, 스크린샷, 폰트이(가) 표시된 사진&#10;&#10;자동 생성된 설명"/>
+          <wp:inline distT="0" distB="0" distL="0" distR="0" wp14:anchorId="00B61CFA" wp14:editId="224E51FA">
+            <wp:extent cx="5510121" cy="1494412"/>
+            <wp:effectExtent l="0" t="0" r="0" b="0"/>
+            <wp:docPr id="419100122" name="그림 1" descr="텍스트, 스크린샷, 폰트이(가) 표시된 사진&#10;&#10;자동 생성된 설명"/>
             <wp:cNvGraphicFramePr>
               <a:graphicFrameLocks xmlns:a="http://schemas.openxmlformats.org/drawingml/2006/main" noChangeAspect="1"/>
             </wp:cNvGraphicFramePr>
@@ -1228,7 +1225,7 @@
               <a:graphicData uri="http://schemas.openxmlformats.org/drawingml/2006/picture">
                 <pic:pic xmlns:pic="http://schemas.openxmlformats.org/drawingml/2006/picture">
                   <pic:nvPicPr>
-                    <pic:cNvPr id="497550239" name="그림 1" descr="텍스트, 스크린샷, 폰트이(가) 표시된 사진&#10;&#10;자동 생성된 설명"/>
+                    <pic:cNvPr id="419100122" name="그림 1" descr="텍스트, 스크린샷, 폰트이(가) 표시된 사진&#10;&#10;자동 생성된 설명"/>
                     <pic:cNvPicPr/>
                   </pic:nvPicPr>
                   <pic:blipFill>
@@ -1240,7 +1237,7 @@
                   <pic:spPr>
                     <a:xfrm>
                       <a:off x="0" y="0"/>
-                      <a:ext cx="5687219" cy="1305107"/>
+                      <a:ext cx="5520528" cy="1497234"/>
                     </a:xfrm>
                     <a:prstGeom prst="rect">
                       <a:avLst/>
@@ -1256,70 +1253,33 @@
         <w:rPr>
           <w:rFonts w:hint="eastAsia"/>
         </w:rPr>
-        <w:t xml:space="preserve">와 같은 객체가 스키마 내부에 존재하고, 총 8자리의 수를 저장한다. </w:t>
-      </w:r>
-      <w:r>
-        <w:t>수가</w:t>
-      </w:r>
-      <w:r>
-        <w:rPr>
-          <w:rFonts w:hint="eastAsia"/>
-        </w:rPr>
-        <w:t xml:space="preserve"> </w:t>
-      </w:r>
-      <w:proofErr w:type="spellStart"/>
-      <w:r>
-        <w:rPr>
-          <w:rFonts w:hint="eastAsia"/>
-        </w:rPr>
-        <w:t>abcdefgh</w:t>
-      </w:r>
-      <w:proofErr w:type="spellEnd"/>
-      <w:r>
-        <w:rPr>
-          <w:rFonts w:hint="eastAsia"/>
-        </w:rPr>
-        <w:t xml:space="preserve">면, </w:t>
-      </w:r>
-      <w:proofErr w:type="spellStart"/>
-      <w:r>
-        <w:rPr>
-          <w:rFonts w:hint="eastAsia"/>
-        </w:rPr>
-        <w:t>ab:cd</w:t>
-      </w:r>
-      <w:proofErr w:type="spellEnd"/>
-      <w:r>
-        <w:rPr>
-          <w:rFonts w:hint="eastAsia"/>
-        </w:rPr>
-        <w:t xml:space="preserve"> ~ </w:t>
-      </w:r>
-      <w:proofErr w:type="spellStart"/>
-      <w:r>
-        <w:rPr>
-          <w:rFonts w:hint="eastAsia"/>
-        </w:rPr>
-        <w:t>ef:gh</w:t>
-      </w:r>
-      <w:proofErr w:type="spellEnd"/>
-      <w:r>
-        <w:rPr>
-          <w:rFonts w:hint="eastAsia"/>
-        </w:rPr>
-        <w:t xml:space="preserve"> 영업시간</w:t>
-      </w:r>
-      <w:r>
-        <w:rPr>
-          <w:rFonts w:hint="eastAsia"/>
-        </w:rPr>
-        <w:t>과 브레이크타임</w:t>
-      </w:r>
-      <w:r>
-        <w:rPr>
-          <w:rFonts w:hint="eastAsia"/>
-        </w:rPr>
-        <w:t>을 가진 것이다. 서버에는 24시제로 저장되나, AM/PM 표기(12시제)로 할지는 프론트의 몫이다.</w:t>
+        <w:t xml:space="preserve">와 같은 객체가 스키마 내부에 존재하고, </w:t>
+      </w:r>
+      <w:r>
+        <w:rPr>
+          <w:rFonts w:hint="eastAsia"/>
+        </w:rPr>
+        <w:t xml:space="preserve">times 배열은 0부터 6까지의 인덱스로 </w:t>
+      </w:r>
+      <w:proofErr w:type="gramStart"/>
+      <w:r>
+        <w:rPr>
+          <w:rFonts w:hint="eastAsia"/>
+        </w:rPr>
+        <w:t>구성 되어</w:t>
+      </w:r>
+      <w:proofErr w:type="gramEnd"/>
+      <w:r>
+        <w:rPr>
+          <w:rFonts w:hint="eastAsia"/>
+        </w:rPr>
+        <w:t xml:space="preserve"> 있는데, 순서대로 월 화 수 목 금 토 일의 영업 및 휴게 시간을 의미한다. 파싱 가능한 스트링의 형태로 저장해야 하며(그 형태는 상기 각주를 참고 바람), </w:t>
+      </w:r>
+      <w:r>
+        <w:rPr>
+          <w:rFonts w:hint="eastAsia"/>
+        </w:rPr>
+        <w:t>서버에는 24시제로 저장되나, AM/PM 표기(12시제)로 할지는 프론트의 몫이다.</w:t>
       </w:r>
     </w:p>
     <w:p>
@@ -1922,7 +1882,14 @@
         <w:rPr>
           <w:rFonts w:hint="eastAsia"/>
         </w:rPr>
-        <w:t xml:space="preserve"> 리뷰를 가질 수 있도록 하기 위한, 비즈니스 모델의 변경에서 온 변화이다.</w:t>
+        <w:t xml:space="preserve"> 리뷰를 가질 수 있도록 하기 위한, 비즈니스 모델의 변경</w:t>
+      </w:r>
+      <w:r>
+        <w:rPr>
+          <w:rFonts w:hint="eastAsia"/>
+        </w:rPr>
+        <w:lastRenderedPageBreak/>
+        <w:t>에서 온 변화이다.</w:t>
       </w:r>
       <w:r>
         <w:br/>
@@ -1961,14 +1928,7 @@
         <w:rPr>
           <w:rFonts w:hint="eastAsia"/>
         </w:rPr>
-        <w:t xml:space="preserve"> API를 활용해서 상세 </w:t>
-      </w:r>
-      <w:r>
-        <w:rPr>
-          <w:rFonts w:hint="eastAsia"/>
-        </w:rPr>
-        <w:lastRenderedPageBreak/>
-        <w:t>정보를 볼 수 있다.</w:t>
+        <w:t xml:space="preserve"> API를 활용해서 상세 정보를 볼 수 있다.</w:t>
       </w:r>
     </w:p>
     <w:sectPr>

</xml_diff>